<commit_message>
Update report and retrain the model
</commit_message>
<xml_diff>
--- a/report_and_proposal/Capstone Project Report.docx
+++ b/report_and_proposal/Capstone Project Report.docx
@@ -1,6 +1,6 @@
 
 <file path=word/document.xml><?xml version="1.0" encoding="utf-8"?>
-<w:document xmlns:wpc="http://schemas.microsoft.com/office/word/2010/wordprocessingCanvas" xmlns:cx="http://schemas.microsoft.com/office/drawing/2014/chartex" xmlns:cx1="http://schemas.microsoft.com/office/drawing/2015/9/8/chartex" xmlns:cx2="http://schemas.microsoft.com/office/drawing/2015/10/21/chartex" xmlns:cx3="http://schemas.microsoft.com/office/drawing/2016/5/9/chartex" xmlns:cx4="http://schemas.microsoft.com/office/drawing/2016/5/10/chartex" xmlns:cx5="http://schemas.microsoft.com/office/drawing/2016/5/11/chartex" xmlns:cx6="http://schemas.microsoft.com/office/drawing/2016/5/12/chartex" xmlns:cx7="http://schemas.microsoft.com/office/drawing/2016/5/13/chartex" xmlns:cx8="http://schemas.microsoft.com/office/drawing/2016/5/14/chartex" xmlns:mc="http://schemas.openxmlformats.org/markup-compatibility/2006" xmlns:aink="http://schemas.microsoft.com/office/drawing/2016/ink" xmlns:am3d="http://schemas.microsoft.com/office/drawing/2017/model3d" xmlns:o="urn:schemas-microsoft-com:office:office" xmlns:r="http://schemas.openxmlformats.org/officeDocument/2006/relationships" xmlns:m="http://schemas.openxmlformats.org/officeDocument/2006/math" xmlns:v="urn:schemas-microsoft-com:vml" xmlns:wp14="http://schemas.microsoft.com/office/word/2010/wordprocessingDrawing" xmlns:wp="http://schemas.openxmlformats.org/drawingml/2006/wordprocessingDrawing" xmlns:w10="urn:schemas-microsoft-com:office:word" xmlns:w="http://schemas.openxmlformats.org/wordprocessingml/2006/main" xmlns:w14="http://schemas.microsoft.com/office/word/2010/wordml" xmlns:w15="http://schemas.microsoft.com/office/word/2012/wordml" xmlns:w16cex="http://schemas.microsoft.com/office/word/2018/wordml/cex" xmlns:w16cid="http://schemas.microsoft.com/office/word/2016/wordml/cid" xmlns:w16="http://schemas.microsoft.com/office/word/2018/wordml" xmlns:w16sdtdh="http://schemas.microsoft.com/office/word/2020/wordml/sdtdatahash" xmlns:w16se="http://schemas.microsoft.com/office/word/2015/wordml/symex" xmlns:wpg="http://schemas.microsoft.com/office/word/2010/wordprocessingGroup" xmlns:wpi="http://schemas.microsoft.com/office/word/2010/wordprocessingInk" xmlns:wne="http://schemas.microsoft.com/office/word/2006/wordml" xmlns:wps="http://schemas.microsoft.com/office/word/2010/wordprocessingShape" mc:Ignorable="w14 w15 w16se w16cid w16 w16cex w16sdtdh wp14">
+<w:document xmlns:wpc="http://schemas.microsoft.com/office/word/2010/wordprocessingCanvas" xmlns:cx="http://schemas.microsoft.com/office/drawing/2014/chartex" xmlns:cx1="http://schemas.microsoft.com/office/drawing/2015/9/8/chartex" xmlns:cx2="http://schemas.microsoft.com/office/drawing/2015/10/21/chartex" xmlns:cx3="http://schemas.microsoft.com/office/drawing/2016/5/9/chartex" xmlns:cx4="http://schemas.microsoft.com/office/drawing/2016/5/10/chartex" xmlns:cx5="http://schemas.microsoft.com/office/drawing/2016/5/11/chartex" xmlns:cx6="http://schemas.microsoft.com/office/drawing/2016/5/12/chartex" xmlns:cx7="http://schemas.microsoft.com/office/drawing/2016/5/13/chartex" xmlns:cx8="http://schemas.microsoft.com/office/drawing/2016/5/14/chartex" xmlns:mc="http://schemas.openxmlformats.org/markup-compatibility/2006" xmlns:aink="http://schemas.microsoft.com/office/drawing/2016/ink" xmlns:am3d="http://schemas.microsoft.com/office/drawing/2017/model3d" xmlns:o="urn:schemas-microsoft-com:office:office" xmlns:oel="http://schemas.microsoft.com/office/2019/extlst" xmlns:r="http://schemas.openxmlformats.org/officeDocument/2006/relationships" xmlns:m="http://schemas.openxmlformats.org/officeDocument/2006/math" xmlns:v="urn:schemas-microsoft-com:vml" xmlns:wp14="http://schemas.microsoft.com/office/word/2010/wordprocessingDrawing" xmlns:wp="http://schemas.openxmlformats.org/drawingml/2006/wordprocessingDrawing" xmlns:w10="urn:schemas-microsoft-com:office:word" xmlns:w="http://schemas.openxmlformats.org/wordprocessingml/2006/main" xmlns:w14="http://schemas.microsoft.com/office/word/2010/wordml" xmlns:w15="http://schemas.microsoft.com/office/word/2012/wordml" xmlns:w16cex="http://schemas.microsoft.com/office/word/2018/wordml/cex" xmlns:w16cid="http://schemas.microsoft.com/office/word/2016/wordml/cid" xmlns:w16="http://schemas.microsoft.com/office/word/2018/wordml" xmlns:w16sdtdh="http://schemas.microsoft.com/office/word/2020/wordml/sdtdatahash" xmlns:w16se="http://schemas.microsoft.com/office/word/2015/wordml/symex" xmlns:wpg="http://schemas.microsoft.com/office/word/2010/wordprocessingGroup" xmlns:wpi="http://schemas.microsoft.com/office/word/2010/wordprocessingInk" xmlns:wne="http://schemas.microsoft.com/office/word/2006/wordml" xmlns:wps="http://schemas.microsoft.com/office/word/2010/wordprocessingShape" mc:Ignorable="w14 w15 w16se w16cid w16 w16cex w16sdtdh wp14">
   <w:body>
     <w:p>
       <w:pPr>
@@ -37,8 +37,13 @@
     <w:sdt>
       <w:sdtPr>
         <w:rPr>
+          <w:rFonts w:asciiTheme="minorHAnsi" w:eastAsiaTheme="minorEastAsia" w:hAnsiTheme="minorHAnsi" w:cstheme="minorBidi"/>
           <w:b w:val="0"/>
           <w:bCs w:val="0"/>
+          <w:color w:val="auto"/>
+          <w:sz w:val="24"/>
+          <w:szCs w:val="24"/>
+          <w:lang w:eastAsia="zh-CN"/>
         </w:rPr>
         <w:id w:val="-218368622"/>
         <w:docPartObj>
@@ -48,12 +53,7 @@
       </w:sdtPr>
       <w:sdtEndPr>
         <w:rPr>
-          <w:rFonts w:asciiTheme="minorHAnsi" w:eastAsiaTheme="minorEastAsia" w:hAnsiTheme="minorHAnsi" w:cstheme="minorBidi"/>
           <w:noProof/>
-          <w:color w:val="auto"/>
-          <w:sz w:val="24"/>
-          <w:szCs w:val="24"/>
-          <w:lang w:eastAsia="zh-CN"/>
         </w:rPr>
       </w:sdtEndPr>
       <w:sdtContent>
@@ -81,6 +81,8 @@
             </w:tabs>
             <w:rPr>
               <w:rFonts w:cstheme="minorBidi"/>
+              <w:b w:val="0"/>
+              <w:bCs w:val="0"/>
               <w:i w:val="0"/>
               <w:iCs w:val="0"/>
               <w:noProof/>
@@ -107,7 +109,7 @@
             </w:rPr>
             <w:fldChar w:fldCharType="separate"/>
           </w:r>
-          <w:hyperlink w:anchor="_Toc100488212" w:history="1">
+          <w:hyperlink w:anchor="_Toc101974339" w:history="1">
             <w:r>
               <w:rPr>
                 <w:rStyle w:val="Hyperlink"/>
@@ -134,7 +136,7 @@
                 <w:noProof/>
                 <w:webHidden/>
               </w:rPr>
-              <w:instrText xml:space="preserve"> PAGEREF _Toc100488212 \h </w:instrText>
+              <w:instrText xml:space="preserve"> PAGEREF _Toc101974339 \h </w:instrText>
             </w:r>
             <w:r>
               <w:rPr>
@@ -173,134 +175,20 @@
             </w:tabs>
             <w:rPr>
               <w:rFonts w:cstheme="minorBidi"/>
+              <w:b w:val="0"/>
+              <w:bCs w:val="0"/>
               <w:i w:val="0"/>
               <w:iCs w:val="0"/>
               <w:noProof/>
             </w:rPr>
           </w:pPr>
-          <w:r>
-            <w:rPr>
-              <w:rStyle w:val="Hyperlink"/>
-              <w:noProof/>
-            </w:rPr>
-            <w:fldChar w:fldCharType="begin"/>
-          </w:r>
-          <w:r>
-            <w:rPr>
-              <w:rStyle w:val="Hyperlink"/>
-              <w:noProof/>
-            </w:rPr>
-            <w:instrText xml:space="preserve"> </w:instrText>
-          </w:r>
-          <w:r>
-            <w:rPr>
-              <w:noProof/>
-            </w:rPr>
-            <w:instrText>HYPERLINK \l "_Toc100488213"</w:instrText>
-          </w:r>
-          <w:r>
-            <w:rPr>
-              <w:rStyle w:val="Hyperlink"/>
-              <w:noProof/>
-            </w:rPr>
-            <w:instrText xml:space="preserve"> </w:instrText>
-          </w:r>
-          <w:r>
-            <w:rPr>
-              <w:rStyle w:val="Hyperlink"/>
-              <w:noProof/>
-            </w:rPr>
-          </w:r>
-          <w:r>
-            <w:rPr>
-              <w:rStyle w:val="Hyperlink"/>
-              <w:noProof/>
-            </w:rPr>
-            <w:fldChar w:fldCharType="separate"/>
-          </w:r>
-          <w:r>
-            <w:rPr>
-              <w:rStyle w:val="Hyperlink"/>
-              <w:noProof/>
-            </w:rPr>
-            <w:t>Introduction/background</w:t>
-          </w:r>
-          <w:r>
-            <w:rPr>
-              <w:noProof/>
-              <w:webHidden/>
-            </w:rPr>
-            <w:tab/>
-          </w:r>
-          <w:r>
-            <w:rPr>
-              <w:noProof/>
-              <w:webHidden/>
-            </w:rPr>
-            <w:fldChar w:fldCharType="begin"/>
-          </w:r>
-          <w:r>
-            <w:rPr>
-              <w:noProof/>
-              <w:webHidden/>
-            </w:rPr>
-            <w:instrText xml:space="preserve"> PAGEREF _Toc100488213 \h </w:instrText>
-          </w:r>
-          <w:r>
-            <w:rPr>
-              <w:noProof/>
-              <w:webHidden/>
-            </w:rPr>
-          </w:r>
-          <w:r>
-            <w:rPr>
-              <w:noProof/>
-              <w:webHidden/>
-            </w:rPr>
-            <w:fldChar w:fldCharType="separate"/>
-          </w:r>
-          <w:r>
-            <w:rPr>
-              <w:noProof/>
-              <w:webHidden/>
-            </w:rPr>
-            <w:t>2</w:t>
-          </w:r>
-          <w:r>
-            <w:rPr>
-              <w:noProof/>
-              <w:webHidden/>
-            </w:rPr>
-            <w:fldChar w:fldCharType="end"/>
-          </w:r>
-          <w:r>
-            <w:rPr>
-              <w:rStyle w:val="Hyperlink"/>
-              <w:noProof/>
-            </w:rPr>
-            <w:fldChar w:fldCharType="end"/>
-          </w:r>
-        </w:p>
-        <w:p>
-          <w:pPr>
-            <w:pStyle w:val="TOC1"/>
-            <w:tabs>
-              <w:tab w:val="right" w:leader="dot" w:pos="9350"/>
-            </w:tabs>
-            <w:rPr>
-              <w:rFonts w:cstheme="minorBidi"/>
-              <w:i w:val="0"/>
-              <w:iCs w:val="0"/>
-              <w:noProof/>
-            </w:rPr>
-          </w:pPr>
-          <w:hyperlink w:anchor="_Toc100488214" w:history="1">
+          <w:hyperlink w:anchor="_Toc101974340" w:history="1">
             <w:r>
               <w:rPr>
                 <w:rStyle w:val="Hyperlink"/>
                 <w:noProof/>
               </w:rPr>
-              <w:t>Data</w:t>
+              <w:t>Introduction/background</w:t>
             </w:r>
             <w:r>
               <w:rPr>
@@ -321,7 +209,7 @@
                 <w:noProof/>
                 <w:webHidden/>
               </w:rPr>
-              <w:instrText xml:space="preserve"> PAGEREF _Toc100488214 \h </w:instrText>
+              <w:instrText xml:space="preserve"> PAGEREF _Toc101974340 \h </w:instrText>
             </w:r>
             <w:r>
               <w:rPr>
@@ -360,12 +248,87 @@
             </w:tabs>
             <w:rPr>
               <w:rFonts w:cstheme="minorBidi"/>
+              <w:b w:val="0"/>
+              <w:bCs w:val="0"/>
               <w:i w:val="0"/>
               <w:iCs w:val="0"/>
               <w:noProof/>
             </w:rPr>
           </w:pPr>
-          <w:hyperlink w:anchor="_Toc100488215" w:history="1">
+          <w:hyperlink w:anchor="_Toc101974341" w:history="1">
+            <w:r>
+              <w:rPr>
+                <w:rStyle w:val="Hyperlink"/>
+                <w:noProof/>
+              </w:rPr>
+              <w:t>Data</w:t>
+            </w:r>
+            <w:r>
+              <w:rPr>
+                <w:noProof/>
+                <w:webHidden/>
+              </w:rPr>
+              <w:tab/>
+            </w:r>
+            <w:r>
+              <w:rPr>
+                <w:noProof/>
+                <w:webHidden/>
+              </w:rPr>
+              <w:fldChar w:fldCharType="begin"/>
+            </w:r>
+            <w:r>
+              <w:rPr>
+                <w:noProof/>
+                <w:webHidden/>
+              </w:rPr>
+              <w:instrText xml:space="preserve"> PAGEREF _Toc101974341 \h </w:instrText>
+            </w:r>
+            <w:r>
+              <w:rPr>
+                <w:noProof/>
+                <w:webHidden/>
+              </w:rPr>
+            </w:r>
+            <w:r>
+              <w:rPr>
+                <w:noProof/>
+                <w:webHidden/>
+              </w:rPr>
+              <w:fldChar w:fldCharType="separate"/>
+            </w:r>
+            <w:r>
+              <w:rPr>
+                <w:noProof/>
+                <w:webHidden/>
+              </w:rPr>
+              <w:t>2</w:t>
+            </w:r>
+            <w:r>
+              <w:rPr>
+                <w:noProof/>
+                <w:webHidden/>
+              </w:rPr>
+              <w:fldChar w:fldCharType="end"/>
+            </w:r>
+          </w:hyperlink>
+        </w:p>
+        <w:p>
+          <w:pPr>
+            <w:pStyle w:val="TOC1"/>
+            <w:tabs>
+              <w:tab w:val="right" w:leader="dot" w:pos="9350"/>
+            </w:tabs>
+            <w:rPr>
+              <w:rFonts w:cstheme="minorBidi"/>
+              <w:b w:val="0"/>
+              <w:bCs w:val="0"/>
+              <w:i w:val="0"/>
+              <w:iCs w:val="0"/>
+              <w:noProof/>
+            </w:rPr>
+          </w:pPr>
+          <w:hyperlink w:anchor="_Toc101974342" w:history="1">
             <w:r>
               <w:rPr>
                 <w:rStyle w:val="Hyperlink"/>
@@ -392,7 +355,7 @@
                 <w:noProof/>
                 <w:webHidden/>
               </w:rPr>
-              <w:instrText xml:space="preserve"> PAGEREF _Toc100488215 \h </w:instrText>
+              <w:instrText xml:space="preserve"> PAGEREF _Toc101974342 \h </w:instrText>
             </w:r>
             <w:r>
               <w:rPr>
@@ -431,12 +394,14 @@
             </w:tabs>
             <w:rPr>
               <w:rFonts w:cstheme="minorBidi"/>
+              <w:b w:val="0"/>
+              <w:bCs w:val="0"/>
               <w:noProof/>
               <w:sz w:val="24"/>
               <w:szCs w:val="24"/>
             </w:rPr>
           </w:pPr>
-          <w:hyperlink w:anchor="_Toc100488216" w:history="1">
+          <w:hyperlink w:anchor="_Toc101974343" w:history="1">
             <w:r>
               <w:rPr>
                 <w:rStyle w:val="Hyperlink"/>
@@ -463,7 +428,7 @@
                 <w:noProof/>
                 <w:webHidden/>
               </w:rPr>
-              <w:instrText xml:space="preserve"> PAGEREF _Toc100488216 \h </w:instrText>
+              <w:instrText xml:space="preserve"> PAGEREF _Toc101974343 \h </w:instrText>
             </w:r>
             <w:r>
               <w:rPr>
@@ -502,32 +467,20 @@
             </w:tabs>
             <w:rPr>
               <w:rFonts w:cstheme="minorBidi"/>
+              <w:b w:val="0"/>
+              <w:bCs w:val="0"/>
               <w:noProof/>
               <w:sz w:val="24"/>
               <w:szCs w:val="24"/>
             </w:rPr>
           </w:pPr>
-          <w:hyperlink w:anchor="_Toc100488217" w:history="1">
+          <w:hyperlink w:anchor="_Toc101974344" w:history="1">
             <w:r>
               <w:rPr>
                 <w:rStyle w:val="Hyperlink"/>
                 <w:noProof/>
               </w:rPr>
-              <w:t>Co</w:t>
-            </w:r>
-            <w:r>
-              <w:rPr>
-                <w:rStyle w:val="Hyperlink"/>
-                <w:noProof/>
-              </w:rPr>
-              <w:t>n</w:t>
-            </w:r>
-            <w:r>
-              <w:rPr>
-                <w:rStyle w:val="Hyperlink"/>
-                <w:noProof/>
-              </w:rPr>
-              <w:t>volutional Neural Network</w:t>
+              <w:t>Convolutional Neural Network</w:t>
             </w:r>
             <w:r>
               <w:rPr>
@@ -548,7 +501,7 @@
                 <w:noProof/>
                 <w:webHidden/>
               </w:rPr>
-              <w:instrText xml:space="preserve"> PAGEREF _Toc100488217 \h </w:instrText>
+              <w:instrText xml:space="preserve"> PAGEREF _Toc101974344 \h </w:instrText>
             </w:r>
             <w:r>
               <w:rPr>
@@ -587,12 +540,14 @@
             </w:tabs>
             <w:rPr>
               <w:rFonts w:cstheme="minorBidi"/>
+              <w:b w:val="0"/>
+              <w:bCs w:val="0"/>
               <w:noProof/>
               <w:sz w:val="24"/>
               <w:szCs w:val="24"/>
             </w:rPr>
           </w:pPr>
-          <w:hyperlink w:anchor="_Toc100488218" w:history="1">
+          <w:hyperlink w:anchor="_Toc101974345" w:history="1">
             <w:r>
               <w:rPr>
                 <w:rStyle w:val="Hyperlink"/>
@@ -619,7 +574,7 @@
                 <w:noProof/>
                 <w:webHidden/>
               </w:rPr>
-              <w:instrText xml:space="preserve"> PAGEREF _Toc100488218 \h </w:instrText>
+              <w:instrText xml:space="preserve"> PAGEREF _Toc101974345 \h </w:instrText>
             </w:r>
             <w:r>
               <w:rPr>
@@ -658,32 +613,20 @@
             </w:tabs>
             <w:rPr>
               <w:rFonts w:cstheme="minorBidi"/>
+              <w:b w:val="0"/>
+              <w:bCs w:val="0"/>
               <w:i w:val="0"/>
               <w:iCs w:val="0"/>
               <w:noProof/>
             </w:rPr>
           </w:pPr>
-          <w:hyperlink w:anchor="_Toc100488219" w:history="1">
+          <w:hyperlink w:anchor="_Toc101974346" w:history="1">
             <w:r>
               <w:rPr>
                 <w:rStyle w:val="Hyperlink"/>
                 <w:noProof/>
               </w:rPr>
-              <w:t>Re</w:t>
-            </w:r>
-            <w:r>
-              <w:rPr>
-                <w:rStyle w:val="Hyperlink"/>
-                <w:noProof/>
-              </w:rPr>
-              <w:t>s</w:t>
-            </w:r>
-            <w:r>
-              <w:rPr>
-                <w:rStyle w:val="Hyperlink"/>
-                <w:noProof/>
-              </w:rPr>
-              <w:t>ults</w:t>
+              <w:t>Results</w:t>
             </w:r>
             <w:r>
               <w:rPr>
@@ -704,7 +647,7 @@
                 <w:noProof/>
                 <w:webHidden/>
               </w:rPr>
-              <w:instrText xml:space="preserve"> PAGEREF _Toc100488219 \h </w:instrText>
+              <w:instrText xml:space="preserve"> PAGEREF _Toc101974346 \h </w:instrText>
             </w:r>
             <w:r>
               <w:rPr>
@@ -743,12 +686,14 @@
             </w:tabs>
             <w:rPr>
               <w:rFonts w:cstheme="minorBidi"/>
+              <w:b w:val="0"/>
+              <w:bCs w:val="0"/>
               <w:i w:val="0"/>
               <w:iCs w:val="0"/>
               <w:noProof/>
             </w:rPr>
           </w:pPr>
-          <w:hyperlink w:anchor="_Toc100488220" w:history="1">
+          <w:hyperlink w:anchor="_Toc101974347" w:history="1">
             <w:r>
               <w:rPr>
                 <w:rStyle w:val="Hyperlink"/>
@@ -775,149 +720,7 @@
                 <w:noProof/>
                 <w:webHidden/>
               </w:rPr>
-              <w:instrText xml:space="preserve"> PAGEREF _Toc100488220 \h </w:instrText>
-            </w:r>
-            <w:r>
-              <w:rPr>
-                <w:noProof/>
-                <w:webHidden/>
-              </w:rPr>
-            </w:r>
-            <w:r>
-              <w:rPr>
-                <w:noProof/>
-                <w:webHidden/>
-              </w:rPr>
-              <w:fldChar w:fldCharType="separate"/>
-            </w:r>
-            <w:r>
-              <w:rPr>
-                <w:noProof/>
-                <w:webHidden/>
-              </w:rPr>
-              <w:t>15</w:t>
-            </w:r>
-            <w:r>
-              <w:rPr>
-                <w:noProof/>
-                <w:webHidden/>
-              </w:rPr>
-              <w:fldChar w:fldCharType="end"/>
-            </w:r>
-          </w:hyperlink>
-        </w:p>
-        <w:p>
-          <w:pPr>
-            <w:pStyle w:val="TOC2"/>
-            <w:tabs>
-              <w:tab w:val="right" w:leader="dot" w:pos="9350"/>
-            </w:tabs>
-            <w:rPr>
-              <w:rFonts w:cstheme="minorBidi"/>
-              <w:noProof/>
-              <w:sz w:val="24"/>
-              <w:szCs w:val="24"/>
-            </w:rPr>
-          </w:pPr>
-          <w:hyperlink w:anchor="_Toc100488221" w:history="1">
-            <w:r>
-              <w:rPr>
-                <w:rStyle w:val="Hyperlink"/>
-                <w:noProof/>
-              </w:rPr>
-              <w:t>The first next direction:</w:t>
-            </w:r>
-            <w:r>
-              <w:rPr>
-                <w:noProof/>
-                <w:webHidden/>
-              </w:rPr>
-              <w:tab/>
-            </w:r>
-            <w:r>
-              <w:rPr>
-                <w:noProof/>
-                <w:webHidden/>
-              </w:rPr>
-              <w:fldChar w:fldCharType="begin"/>
-            </w:r>
-            <w:r>
-              <w:rPr>
-                <w:noProof/>
-                <w:webHidden/>
-              </w:rPr>
-              <w:instrText xml:space="preserve"> PAGEREF _Toc100488221 \h </w:instrText>
-            </w:r>
-            <w:r>
-              <w:rPr>
-                <w:noProof/>
-                <w:webHidden/>
-              </w:rPr>
-            </w:r>
-            <w:r>
-              <w:rPr>
-                <w:noProof/>
-                <w:webHidden/>
-              </w:rPr>
-              <w:fldChar w:fldCharType="separate"/>
-            </w:r>
-            <w:r>
-              <w:rPr>
-                <w:noProof/>
-                <w:webHidden/>
-              </w:rPr>
-              <w:t>15</w:t>
-            </w:r>
-            <w:r>
-              <w:rPr>
-                <w:noProof/>
-                <w:webHidden/>
-              </w:rPr>
-              <w:fldChar w:fldCharType="end"/>
-            </w:r>
-          </w:hyperlink>
-        </w:p>
-        <w:p>
-          <w:pPr>
-            <w:pStyle w:val="TOC2"/>
-            <w:tabs>
-              <w:tab w:val="right" w:leader="dot" w:pos="9350"/>
-            </w:tabs>
-            <w:rPr>
-              <w:rFonts w:cstheme="minorBidi"/>
-              <w:noProof/>
-              <w:sz w:val="24"/>
-              <w:szCs w:val="24"/>
-            </w:rPr>
-          </w:pPr>
-          <w:hyperlink w:anchor="_Toc100488222" w:history="1">
-            <w:r>
-              <w:rPr>
-                <w:rStyle w:val="Hyperlink"/>
-                <w:noProof/>
-              </w:rPr>
-              <w:t>The second next direction:</w:t>
-            </w:r>
-            <w:r>
-              <w:rPr>
-                <w:noProof/>
-                <w:webHidden/>
-              </w:rPr>
-              <w:tab/>
-            </w:r>
-            <w:r>
-              <w:rPr>
-                <w:noProof/>
-                <w:webHidden/>
-              </w:rPr>
-              <w:fldChar w:fldCharType="begin"/>
-            </w:r>
-            <w:r>
-              <w:rPr>
-                <w:noProof/>
-                <w:webHidden/>
-              </w:rPr>
-              <w:instrText xml:space="preserve"> PAGEREF _Toc100488222 \h </w:instrText>
+              <w:instrText xml:space="preserve"> PAGEREF _Toc101974347 \h </w:instrText>
             </w:r>
             <w:r>
               <w:rPr>
@@ -963,7 +766,153 @@
               <w:szCs w:val="24"/>
             </w:rPr>
           </w:pPr>
-          <w:hyperlink w:anchor="_Toc100488223" w:history="1">
+          <w:hyperlink w:anchor="_Toc101974348" w:history="1">
+            <w:r>
+              <w:rPr>
+                <w:rStyle w:val="Hyperlink"/>
+                <w:noProof/>
+              </w:rPr>
+              <w:t>The first next direction:</w:t>
+            </w:r>
+            <w:r>
+              <w:rPr>
+                <w:noProof/>
+                <w:webHidden/>
+              </w:rPr>
+              <w:tab/>
+            </w:r>
+            <w:r>
+              <w:rPr>
+                <w:noProof/>
+                <w:webHidden/>
+              </w:rPr>
+              <w:fldChar w:fldCharType="begin"/>
+            </w:r>
+            <w:r>
+              <w:rPr>
+                <w:noProof/>
+                <w:webHidden/>
+              </w:rPr>
+              <w:instrText xml:space="preserve"> PAGEREF _Toc101974348 \h </w:instrText>
+            </w:r>
+            <w:r>
+              <w:rPr>
+                <w:noProof/>
+                <w:webHidden/>
+              </w:rPr>
+            </w:r>
+            <w:r>
+              <w:rPr>
+                <w:noProof/>
+                <w:webHidden/>
+              </w:rPr>
+              <w:fldChar w:fldCharType="separate"/>
+            </w:r>
+            <w:r>
+              <w:rPr>
+                <w:noProof/>
+                <w:webHidden/>
+              </w:rPr>
+              <w:t>15</w:t>
+            </w:r>
+            <w:r>
+              <w:rPr>
+                <w:noProof/>
+                <w:webHidden/>
+              </w:rPr>
+              <w:fldChar w:fldCharType="end"/>
+            </w:r>
+          </w:hyperlink>
+        </w:p>
+        <w:p>
+          <w:pPr>
+            <w:pStyle w:val="TOC2"/>
+            <w:tabs>
+              <w:tab w:val="right" w:leader="dot" w:pos="9350"/>
+            </w:tabs>
+            <w:rPr>
+              <w:rFonts w:cstheme="minorBidi"/>
+              <w:b w:val="0"/>
+              <w:bCs w:val="0"/>
+              <w:noProof/>
+              <w:sz w:val="24"/>
+              <w:szCs w:val="24"/>
+            </w:rPr>
+          </w:pPr>
+          <w:hyperlink w:anchor="_Toc101974349" w:history="1">
+            <w:r>
+              <w:rPr>
+                <w:rStyle w:val="Hyperlink"/>
+                <w:noProof/>
+              </w:rPr>
+              <w:t>The second next direction:</w:t>
+            </w:r>
+            <w:r>
+              <w:rPr>
+                <w:noProof/>
+                <w:webHidden/>
+              </w:rPr>
+              <w:tab/>
+            </w:r>
+            <w:r>
+              <w:rPr>
+                <w:noProof/>
+                <w:webHidden/>
+              </w:rPr>
+              <w:fldChar w:fldCharType="begin"/>
+            </w:r>
+            <w:r>
+              <w:rPr>
+                <w:noProof/>
+                <w:webHidden/>
+              </w:rPr>
+              <w:instrText xml:space="preserve"> PAGEREF _Toc101974349 \h </w:instrText>
+            </w:r>
+            <w:r>
+              <w:rPr>
+                <w:noProof/>
+                <w:webHidden/>
+              </w:rPr>
+            </w:r>
+            <w:r>
+              <w:rPr>
+                <w:noProof/>
+                <w:webHidden/>
+              </w:rPr>
+              <w:fldChar w:fldCharType="separate"/>
+            </w:r>
+            <w:r>
+              <w:rPr>
+                <w:noProof/>
+                <w:webHidden/>
+              </w:rPr>
+              <w:t>16</w:t>
+            </w:r>
+            <w:r>
+              <w:rPr>
+                <w:noProof/>
+                <w:webHidden/>
+              </w:rPr>
+              <w:fldChar w:fldCharType="end"/>
+            </w:r>
+          </w:hyperlink>
+        </w:p>
+        <w:p>
+          <w:pPr>
+            <w:pStyle w:val="TOC2"/>
+            <w:tabs>
+              <w:tab w:val="right" w:leader="dot" w:pos="9350"/>
+            </w:tabs>
+            <w:rPr>
+              <w:rFonts w:cstheme="minorBidi"/>
+              <w:b w:val="0"/>
+              <w:bCs w:val="0"/>
+              <w:noProof/>
+              <w:sz w:val="24"/>
+              <w:szCs w:val="24"/>
+            </w:rPr>
+          </w:pPr>
+          <w:hyperlink w:anchor="_Toc101974350" w:history="1">
             <w:r>
               <w:rPr>
                 <w:rStyle w:val="Hyperlink"/>
@@ -990,7 +939,94 @@
                 <w:noProof/>
                 <w:webHidden/>
               </w:rPr>
-              <w:instrText xml:space="preserve"> PAGEREF _Toc100488223 \h </w:instrText>
+              <w:instrText xml:space="preserve"> PAGEREF _Toc101974350 \h </w:instrText>
+            </w:r>
+            <w:r>
+              <w:rPr>
+                <w:noProof/>
+                <w:webHidden/>
+              </w:rPr>
+            </w:r>
+            <w:r>
+              <w:rPr>
+                <w:noProof/>
+                <w:webHidden/>
+              </w:rPr>
+              <w:fldChar w:fldCharType="separate"/>
+            </w:r>
+            <w:r>
+              <w:rPr>
+                <w:noProof/>
+                <w:webHidden/>
+              </w:rPr>
+              <w:t>16</w:t>
+            </w:r>
+            <w:r>
+              <w:rPr>
+                <w:noProof/>
+                <w:webHidden/>
+              </w:rPr>
+              <w:fldChar w:fldCharType="end"/>
+            </w:r>
+          </w:hyperlink>
+        </w:p>
+        <w:p>
+          <w:pPr>
+            <w:pStyle w:val="TOC1"/>
+            <w:tabs>
+              <w:tab w:val="right" w:leader="dot" w:pos="9350"/>
+            </w:tabs>
+            <w:rPr>
+              <w:rFonts w:cstheme="minorBidi"/>
+              <w:b w:val="0"/>
+              <w:bCs w:val="0"/>
+              <w:i w:val="0"/>
+              <w:iCs w:val="0"/>
+              <w:noProof/>
+            </w:rPr>
+          </w:pPr>
+          <w:hyperlink w:anchor="_Toc101974351" w:history="1">
+            <w:r>
+              <w:rPr>
+                <w:rStyle w:val="Hyperlink"/>
+                <w:noProof/>
+              </w:rPr>
+              <w:t>Cita</w:t>
+            </w:r>
+            <w:r>
+              <w:rPr>
+                <w:rStyle w:val="Hyperlink"/>
+                <w:noProof/>
+              </w:rPr>
+              <w:t>t</w:t>
+            </w:r>
+            <w:r>
+              <w:rPr>
+                <w:rStyle w:val="Hyperlink"/>
+                <w:noProof/>
+              </w:rPr>
+              <w:t>ion</w:t>
+            </w:r>
+            <w:r>
+              <w:rPr>
+                <w:noProof/>
+                <w:webHidden/>
+              </w:rPr>
+              <w:tab/>
+            </w:r>
+            <w:r>
+              <w:rPr>
+                <w:noProof/>
+                <w:webHidden/>
+              </w:rPr>
+              <w:fldChar w:fldCharType="begin"/>
+            </w:r>
+            <w:r>
+              <w:rPr>
+                <w:noProof/>
+                <w:webHidden/>
+              </w:rPr>
+              <w:instrText xml:space="preserve"> PAGEREF _Toc101974351 \h </w:instrText>
             </w:r>
             <w:r>
               <w:rPr>
@@ -1049,7 +1085,7 @@
       <w:pPr>
         <w:pStyle w:val="Heading1"/>
       </w:pPr>
-      <w:bookmarkStart w:id="0" w:name="_Toc100488212"/>
+      <w:bookmarkStart w:id="0" w:name="_Toc101974339"/>
       <w:r>
         <w:t>Executive Summary</w:t>
       </w:r>
@@ -1235,6 +1271,7 @@
         <w:t xml:space="preserve"> is the combination method significantly </w:t>
       </w:r>
       <w:r>
+        <w:lastRenderedPageBreak/>
         <w:t>increases</w:t>
       </w:r>
       <w:r>
@@ -1276,7 +1313,6 @@
         <w:t xml:space="preserve"> their </w:t>
       </w:r>
       <w:r>
-        <w:lastRenderedPageBreak/>
         <w:t>zero-shot CLIP model</w:t>
       </w:r>
       <w:r>
@@ -1323,7 +1359,7 @@
       <w:pPr>
         <w:pStyle w:val="Heading1"/>
       </w:pPr>
-      <w:bookmarkStart w:id="1" w:name="_Toc100488213"/>
+      <w:bookmarkStart w:id="1" w:name="_Toc101974340"/>
       <w:r>
         <w:t>Introduction/background</w:t>
       </w:r>
@@ -1396,7 +1432,7 @@
       <w:pPr>
         <w:pStyle w:val="Heading1"/>
       </w:pPr>
-      <w:bookmarkStart w:id="2" w:name="_Toc100488214"/>
+      <w:bookmarkStart w:id="2" w:name="_Toc101974341"/>
       <w:r>
         <w:t>Data</w:t>
       </w:r>
@@ -1606,7 +1642,7 @@
       <w:pPr>
         <w:pStyle w:val="Heading1"/>
       </w:pPr>
-      <w:bookmarkStart w:id="3" w:name="_Toc100488215"/>
+      <w:bookmarkStart w:id="3" w:name="_Toc101974342"/>
       <w:r>
         <w:t>Methodology</w:t>
       </w:r>
@@ -1685,7 +1721,11 @@
         <w:t>best-tuned</w:t>
       </w:r>
       <w:r>
-        <w:t xml:space="preserve"> CNN model, I </w:t>
+        <w:t xml:space="preserve"> </w:t>
+      </w:r>
+      <w:r>
+        <w:lastRenderedPageBreak/>
+        <w:t xml:space="preserve">CNN model, I </w:t>
       </w:r>
       <w:r>
         <w:t>can</w:t>
@@ -1697,11 +1737,7 @@
         <w:t xml:space="preserve"> </w:t>
       </w:r>
       <w:r>
-        <w:t xml:space="preserve">In this way, I can </w:t>
-      </w:r>
-      <w:r>
-        <w:lastRenderedPageBreak/>
-        <w:t xml:space="preserve">show that using two </w:t>
+        <w:t xml:space="preserve">In this way, I can show that using two </w:t>
       </w:r>
       <w:r>
         <w:t>methods</w:t>
@@ -1731,7 +1767,7 @@
       <w:pPr>
         <w:pStyle w:val="Heading2"/>
       </w:pPr>
-      <w:bookmarkStart w:id="4" w:name="_Toc100488216"/>
+      <w:bookmarkStart w:id="4" w:name="_Toc101974343"/>
       <w:r>
         <w:t>Zero-shot clip model</w:t>
       </w:r>
@@ -2224,7 +2260,7 @@
       <w:pPr>
         <w:pStyle w:val="Heading2"/>
       </w:pPr>
-      <w:bookmarkStart w:id="5" w:name="_Toc100488217"/>
+      <w:bookmarkStart w:id="5" w:name="_Toc101974344"/>
       <w:r>
         <w:t>Convolutional Neural Network</w:t>
       </w:r>
@@ -2847,7 +2883,7 @@
       <w:pPr>
         <w:pStyle w:val="Heading2"/>
       </w:pPr>
-      <w:bookmarkStart w:id="6" w:name="_Toc100488218"/>
+      <w:bookmarkStart w:id="6" w:name="_Toc101974345"/>
       <w:r>
         <w:t>My workflow of combinational two above models</w:t>
       </w:r>
@@ -27250,7 +27286,7 @@
       <w:pPr>
         <w:pStyle w:val="Heading1"/>
       </w:pPr>
-      <w:bookmarkStart w:id="7" w:name="_Toc100488219"/>
+      <w:bookmarkStart w:id="7" w:name="_Toc101974346"/>
       <w:r>
         <w:lastRenderedPageBreak/>
         <w:t>Results</w:t>
@@ -27401,13 +27437,43 @@
         <w:t xml:space="preserve">the </w:t>
       </w:r>
       <w:r>
-        <w:t xml:space="preserve">zero-shot CLIP model to the mixture dataset of chest and breast to get all predictions with 80% accuracy. However, this is not </w:t>
+        <w:t xml:space="preserve">zero-shot CLIP model to the mixture dataset of chest and breast to get all predictions with </w:t>
+      </w:r>
+      <w:r>
+        <w:rPr>
+          <w:b/>
+          <w:bCs/>
+        </w:rPr>
+        <w:t>80</w:t>
+      </w:r>
+      <w:r>
+        <w:rPr>
+          <w:b/>
+          <w:bCs/>
+        </w:rPr>
+        <w:t>.49</w:t>
+      </w:r>
+      <w:r>
+        <w:rPr>
+          <w:b/>
+          <w:bCs/>
+        </w:rPr>
+        <w:t>%</w:t>
+      </w:r>
+      <w:r>
+        <w:t xml:space="preserve"> accuracy. However, this is not </w:t>
       </w:r>
       <w:r>
         <w:t xml:space="preserve">a </w:t>
       </w:r>
       <w:r>
-        <w:t xml:space="preserve">satisfactory result. So, the second stage is to train a convolutional neural network on this labeled mixture dataset. This CNN model </w:t>
+        <w:t>satisfactory result</w:t>
+      </w:r>
+      <w:r>
+        <w:t xml:space="preserve"> in terms of binary classification tasks</w:t>
+      </w:r>
+      <w:r>
+        <w:t xml:space="preserve">. So, the second stage is to train a convolutional neural network on this labeled mixture dataset. This CNN model </w:t>
       </w:r>
       <w:r>
         <w:t>assumes</w:t>
@@ -27431,16 +27497,65 @@
         <w:t xml:space="preserve"> the mislabeling </w:t>
       </w:r>
       <w:r>
-        <w:t xml:space="preserve">and improve the held-out test set accuracy to 95%. This outcome is very impressive and amazing. After these two stages, the trained CNN model can be used </w:t>
-      </w:r>
-      <w:r>
-        <w:t>to label the chest or breast images for production automatically</w:t>
+        <w:t xml:space="preserve">and improve the held-out test set accuracy to </w:t>
+      </w:r>
+      <w:r>
+        <w:rPr>
+          <w:b/>
+          <w:bCs/>
+        </w:rPr>
+        <w:t>95</w:t>
+      </w:r>
+      <w:r>
+        <w:rPr>
+          <w:b/>
+          <w:bCs/>
+        </w:rPr>
+        <w:t>.72</w:t>
+      </w:r>
+      <w:r>
+        <w:rPr>
+          <w:b/>
+          <w:bCs/>
+        </w:rPr>
+        <w:t>%</w:t>
+      </w:r>
+      <w:r>
+        <w:t xml:space="preserve"> as compared to the </w:t>
+      </w:r>
+      <w:r>
+        <w:rPr>
+          <w:b/>
+          <w:bCs/>
+        </w:rPr>
+        <w:t>82.05%</w:t>
+      </w:r>
+      <w:r>
+        <w:t xml:space="preserve"> accuracy solely predicted by zero-shot model</w:t>
+      </w:r>
+      <w:r>
+        <w:t xml:space="preserve">. This outcome is very impressive and amazing. After these two stages, the trained CNN model can be used </w:t>
+      </w:r>
+      <w:r>
+        <w:t xml:space="preserve">to </w:t>
+      </w:r>
+      <w:r>
+        <w:t>annotate</w:t>
+      </w:r>
+      <w:r>
+        <w:t xml:space="preserve"> the chest or breast images for production automatically</w:t>
       </w:r>
       <w:r>
         <w:t>.</w:t>
       </w:r>
       <w:r>
-        <w:t xml:space="preserve"> Then the labeled medical images can be analyzed in the downstream tasks.</w:t>
+        <w:t xml:space="preserve"> Then the labeled medical images can be analyzed in the downstream tasks</w:t>
+      </w:r>
+      <w:r>
+        <w:t xml:space="preserve"> for more research results and uses</w:t>
+      </w:r>
+      <w:r>
+        <w:t>.</w:t>
       </w:r>
     </w:p>
     <w:p>
@@ -27452,7 +27567,7 @@
       <w:pPr>
         <w:pStyle w:val="Heading1"/>
       </w:pPr>
-      <w:bookmarkStart w:id="8" w:name="_Toc100488220"/>
+      <w:bookmarkStart w:id="8" w:name="_Toc101974347"/>
       <w:r>
         <w:t>Conclusion/Next Steps</w:t>
       </w:r>
@@ -27467,7 +27582,7 @@
       <w:pPr>
         <w:pStyle w:val="Heading2"/>
       </w:pPr>
-      <w:bookmarkStart w:id="9" w:name="_Toc100488221"/>
+      <w:bookmarkStart w:id="9" w:name="_Toc101974348"/>
       <w:r>
         <w:t xml:space="preserve">The first </w:t>
       </w:r>
@@ -27671,8 +27786,9 @@
       <w:pPr>
         <w:pStyle w:val="Heading2"/>
       </w:pPr>
-      <w:bookmarkStart w:id="10" w:name="_Toc100488222"/>
-      <w:r>
+      <w:bookmarkStart w:id="10" w:name="_Toc101974349"/>
+      <w:r>
+        <w:lastRenderedPageBreak/>
         <w:t>The second next direction:</w:t>
       </w:r>
       <w:bookmarkEnd w:id="10"/>
@@ -27744,11 +27860,7 @@
         <w:t xml:space="preserve"> their zero-shot </w:t>
       </w:r>
       <w:r>
-        <w:t xml:space="preserve">learning models </w:t>
-      </w:r>
-      <w:r>
-        <w:lastRenderedPageBreak/>
-        <w:t>between images and texts</w:t>
+        <w:t>learning models between images and texts</w:t>
       </w:r>
       <w:r>
         <w:t xml:space="preserve">, I </w:t>
@@ -27792,7 +27904,7 @@
       <w:pPr>
         <w:pStyle w:val="Heading2"/>
       </w:pPr>
-      <w:bookmarkStart w:id="11" w:name="_Toc100488223"/>
+      <w:bookmarkStart w:id="11" w:name="_Toc101974350"/>
       <w:r>
         <w:t>The third next direction:</w:t>
       </w:r>
@@ -27904,6 +28016,264 @@
       <w:pPr>
         <w:jc w:val="both"/>
       </w:pPr>
+    </w:p>
+    <w:p>
+      <w:pPr>
+        <w:pStyle w:val="Heading1"/>
+      </w:pPr>
+      <w:bookmarkStart w:id="12" w:name="_Toc101974351"/>
+      <w:r>
+        <w:t>Citation</w:t>
+      </w:r>
+      <w:bookmarkEnd w:id="12"/>
+      <w:r>
+        <w:t xml:space="preserve"> </w:t>
+      </w:r>
+    </w:p>
+    <w:p/>
+    <w:p>
+      <w:pPr>
+        <w:pStyle w:val="ListParagraph"/>
+        <w:numPr>
+          <w:ilvl w:val="0"/>
+          <w:numId w:val="2"/>
+        </w:numPr>
+        <w:shd w:val="clear" w:color="auto" w:fill="FFFFFF"/>
+        <w:spacing w:line="480" w:lineRule="auto"/>
+        <w:textAlignment w:val="baseline"/>
+        <w:rPr>
+          <w:rFonts w:ascii="inherit" w:eastAsia="Times New Roman" w:hAnsi="inherit" w:cs="Times New Roman"/>
+          <w:color w:val="21262B"/>
+          <w:sz w:val="27"/>
+          <w:szCs w:val="27"/>
+        </w:rPr>
+      </w:pPr>
+      <w:r>
+        <w:rPr>
+          <w:rFonts w:ascii="inherit" w:eastAsia="Times New Roman" w:hAnsi="inherit" w:cs="Times New Roman"/>
+          <w:color w:val="21262B"/>
+          <w:sz w:val="27"/>
+          <w:szCs w:val="27"/>
+        </w:rPr>
+        <w:t xml:space="preserve">Radford, A., Kim, J. W., </w:t>
+      </w:r>
+      <w:proofErr w:type="spellStart"/>
+      <w:r>
+        <w:rPr>
+          <w:rFonts w:ascii="inherit" w:eastAsia="Times New Roman" w:hAnsi="inherit" w:cs="Times New Roman"/>
+          <w:color w:val="21262B"/>
+          <w:sz w:val="27"/>
+          <w:szCs w:val="27"/>
+        </w:rPr>
+        <w:t>Hallacy</w:t>
+      </w:r>
+      <w:proofErr w:type="spellEnd"/>
+      <w:r>
+        <w:rPr>
+          <w:rFonts w:ascii="inherit" w:eastAsia="Times New Roman" w:hAnsi="inherit" w:cs="Times New Roman"/>
+          <w:color w:val="21262B"/>
+          <w:sz w:val="27"/>
+          <w:szCs w:val="27"/>
+        </w:rPr>
+        <w:t xml:space="preserve">, C., Ramesh, A., Goh, G., Agarwal, S., … </w:t>
+      </w:r>
+      <w:proofErr w:type="spellStart"/>
+      <w:r>
+        <w:rPr>
+          <w:rFonts w:ascii="inherit" w:eastAsia="Times New Roman" w:hAnsi="inherit" w:cs="Times New Roman"/>
+          <w:color w:val="21262B"/>
+          <w:sz w:val="27"/>
+          <w:szCs w:val="27"/>
+        </w:rPr>
+        <w:t>Sutskever</w:t>
+      </w:r>
+      <w:proofErr w:type="spellEnd"/>
+      <w:r>
+        <w:rPr>
+          <w:rFonts w:ascii="inherit" w:eastAsia="Times New Roman" w:hAnsi="inherit" w:cs="Times New Roman"/>
+          <w:color w:val="21262B"/>
+          <w:sz w:val="27"/>
+          <w:szCs w:val="27"/>
+        </w:rPr>
+        <w:t>, I. (2021). </w:t>
+      </w:r>
+      <w:r>
+        <w:rPr>
+          <w:rFonts w:ascii="inherit" w:eastAsia="Times New Roman" w:hAnsi="inherit" w:cs="Times New Roman"/>
+          <w:i/>
+          <w:iCs/>
+          <w:color w:val="21262B"/>
+          <w:sz w:val="27"/>
+          <w:szCs w:val="27"/>
+          <w:bdr w:val="none" w:sz="0" w:space="0" w:color="auto" w:frame="1"/>
+        </w:rPr>
+        <w:t xml:space="preserve">Learning Transferable Visual Models </w:t>
+      </w:r>
+      <w:proofErr w:type="gramStart"/>
+      <w:r>
+        <w:rPr>
+          <w:rFonts w:ascii="inherit" w:eastAsia="Times New Roman" w:hAnsi="inherit" w:cs="Times New Roman"/>
+          <w:i/>
+          <w:iCs/>
+          <w:color w:val="21262B"/>
+          <w:sz w:val="27"/>
+          <w:szCs w:val="27"/>
+          <w:bdr w:val="none" w:sz="0" w:space="0" w:color="auto" w:frame="1"/>
+        </w:rPr>
+        <w:t>From</w:t>
+      </w:r>
+      <w:proofErr w:type="gramEnd"/>
+      <w:r>
+        <w:rPr>
+          <w:rFonts w:ascii="inherit" w:eastAsia="Times New Roman" w:hAnsi="inherit" w:cs="Times New Roman"/>
+          <w:i/>
+          <w:iCs/>
+          <w:color w:val="21262B"/>
+          <w:sz w:val="27"/>
+          <w:szCs w:val="27"/>
+          <w:bdr w:val="none" w:sz="0" w:space="0" w:color="auto" w:frame="1"/>
+        </w:rPr>
+        <w:t xml:space="preserve"> Natural Language Supervision</w:t>
+      </w:r>
+      <w:r>
+        <w:rPr>
+          <w:rFonts w:ascii="inherit" w:eastAsia="Times New Roman" w:hAnsi="inherit" w:cs="Times New Roman"/>
+          <w:color w:val="21262B"/>
+          <w:sz w:val="27"/>
+          <w:szCs w:val="27"/>
+        </w:rPr>
+        <w:t>. doi:10.48550/ARXIV.2103.00020</w:t>
+      </w:r>
+    </w:p>
+    <w:p>
+      <w:pPr>
+        <w:pStyle w:val="ListParagraph"/>
+        <w:numPr>
+          <w:ilvl w:val="0"/>
+          <w:numId w:val="2"/>
+        </w:numPr>
+        <w:shd w:val="clear" w:color="auto" w:fill="FFFFFF"/>
+        <w:spacing w:line="480" w:lineRule="auto"/>
+        <w:textAlignment w:val="baseline"/>
+        <w:rPr>
+          <w:rFonts w:ascii="inherit" w:eastAsia="Times New Roman" w:hAnsi="inherit" w:cs="Times New Roman"/>
+          <w:color w:val="21262B"/>
+          <w:sz w:val="27"/>
+          <w:szCs w:val="27"/>
+        </w:rPr>
+      </w:pPr>
+      <w:r>
+        <w:rPr>
+          <w:rFonts w:ascii="inherit" w:eastAsia="Times New Roman" w:hAnsi="inherit" w:cs="Times New Roman"/>
+          <w:color w:val="21262B"/>
+          <w:sz w:val="27"/>
+          <w:szCs w:val="27"/>
+        </w:rPr>
+        <w:t>O’Shea, K., &amp; Nash, R. (2015). </w:t>
+      </w:r>
+      <w:r>
+        <w:rPr>
+          <w:rFonts w:ascii="inherit" w:eastAsia="Times New Roman" w:hAnsi="inherit" w:cs="Times New Roman"/>
+          <w:i/>
+          <w:iCs/>
+          <w:color w:val="21262B"/>
+          <w:sz w:val="27"/>
+          <w:szCs w:val="27"/>
+          <w:bdr w:val="none" w:sz="0" w:space="0" w:color="auto" w:frame="1"/>
+        </w:rPr>
+        <w:t>An Introduction to Convolutional Neural Networks</w:t>
+      </w:r>
+      <w:r>
+        <w:rPr>
+          <w:rFonts w:ascii="inherit" w:eastAsia="Times New Roman" w:hAnsi="inherit" w:cs="Times New Roman"/>
+          <w:color w:val="21262B"/>
+          <w:sz w:val="27"/>
+          <w:szCs w:val="27"/>
+        </w:rPr>
+        <w:t>. doi:10.48550/ARXIV.1511.08458</w:t>
+      </w:r>
+    </w:p>
+    <w:p>
+      <w:pPr>
+        <w:pStyle w:val="ListParagraph"/>
+        <w:numPr>
+          <w:ilvl w:val="0"/>
+          <w:numId w:val="2"/>
+        </w:numPr>
+        <w:shd w:val="clear" w:color="auto" w:fill="FFFFFF"/>
+        <w:spacing w:line="480" w:lineRule="auto"/>
+        <w:textAlignment w:val="baseline"/>
+        <w:rPr>
+          <w:rFonts w:ascii="inherit" w:eastAsia="Times New Roman" w:hAnsi="inherit" w:cs="Times New Roman"/>
+          <w:color w:val="21262B"/>
+          <w:sz w:val="27"/>
+          <w:szCs w:val="27"/>
+        </w:rPr>
+      </w:pPr>
+      <w:r>
+        <w:rPr>
+          <w:rFonts w:ascii="inherit" w:eastAsia="Times New Roman" w:hAnsi="inherit" w:cs="Times New Roman"/>
+          <w:color w:val="21262B"/>
+          <w:sz w:val="27"/>
+          <w:szCs w:val="27"/>
+        </w:rPr>
+        <w:t xml:space="preserve">Yang, J., Shi, R., Wei, D., Liu, Z., Zhao, L., </w:t>
+      </w:r>
+      <w:proofErr w:type="spellStart"/>
+      <w:r>
+        <w:rPr>
+          <w:rFonts w:ascii="inherit" w:eastAsia="Times New Roman" w:hAnsi="inherit" w:cs="Times New Roman"/>
+          <w:color w:val="21262B"/>
+          <w:sz w:val="27"/>
+          <w:szCs w:val="27"/>
+        </w:rPr>
+        <w:t>Ke</w:t>
+      </w:r>
+      <w:proofErr w:type="spellEnd"/>
+      <w:r>
+        <w:rPr>
+          <w:rFonts w:ascii="inherit" w:eastAsia="Times New Roman" w:hAnsi="inherit" w:cs="Times New Roman"/>
+          <w:color w:val="21262B"/>
+          <w:sz w:val="27"/>
+          <w:szCs w:val="27"/>
+        </w:rPr>
+        <w:t>, B., … Ni, B. (2021). </w:t>
+      </w:r>
+      <w:proofErr w:type="spellStart"/>
+      <w:r>
+        <w:rPr>
+          <w:rFonts w:ascii="inherit" w:eastAsia="Times New Roman" w:hAnsi="inherit" w:cs="Times New Roman"/>
+          <w:i/>
+          <w:iCs/>
+          <w:color w:val="21262B"/>
+          <w:sz w:val="27"/>
+          <w:szCs w:val="27"/>
+          <w:bdr w:val="none" w:sz="0" w:space="0" w:color="auto" w:frame="1"/>
+        </w:rPr>
+        <w:t>MedMNIST</w:t>
+      </w:r>
+      <w:proofErr w:type="spellEnd"/>
+      <w:r>
+        <w:rPr>
+          <w:rFonts w:ascii="inherit" w:eastAsia="Times New Roman" w:hAnsi="inherit" w:cs="Times New Roman"/>
+          <w:i/>
+          <w:iCs/>
+          <w:color w:val="21262B"/>
+          <w:sz w:val="27"/>
+          <w:szCs w:val="27"/>
+          <w:bdr w:val="none" w:sz="0" w:space="0" w:color="auto" w:frame="1"/>
+        </w:rPr>
+        <w:t xml:space="preserve"> v2: A Large-Scale Lightweight Benchmark for 2D and 3D Biomedical Image Classification</w:t>
+      </w:r>
+      <w:r>
+        <w:rPr>
+          <w:rFonts w:ascii="inherit" w:eastAsia="Times New Roman" w:hAnsi="inherit" w:cs="Times New Roman"/>
+          <w:color w:val="21262B"/>
+          <w:sz w:val="27"/>
+          <w:szCs w:val="27"/>
+        </w:rPr>
+        <w:t>. doi:10.48550/ARXIV.2110.14795</w:t>
+      </w:r>
     </w:p>
     <w:p>
       <w:pPr>
@@ -27938,7 +28308,7 @@
 </file>
 
 <file path=word/endnotes.xml><?xml version="1.0" encoding="utf-8"?>
-<w:endnotes xmlns:wpc="http://schemas.microsoft.com/office/word/2010/wordprocessingCanvas" xmlns:cx="http://schemas.microsoft.com/office/drawing/2014/chartex" xmlns:cx1="http://schemas.microsoft.com/office/drawing/2015/9/8/chartex" xmlns:cx2="http://schemas.microsoft.com/office/drawing/2015/10/21/chartex" xmlns:cx3="http://schemas.microsoft.com/office/drawing/2016/5/9/chartex" xmlns:cx4="http://schemas.microsoft.com/office/drawing/2016/5/10/chartex" xmlns:cx5="http://schemas.microsoft.com/office/drawing/2016/5/11/chartex" xmlns:cx6="http://schemas.microsoft.com/office/drawing/2016/5/12/chartex" xmlns:cx7="http://schemas.microsoft.com/office/drawing/2016/5/13/chartex" xmlns:cx8="http://schemas.microsoft.com/office/drawing/2016/5/14/chartex" xmlns:mc="http://schemas.openxmlformats.org/markup-compatibility/2006" xmlns:aink="http://schemas.microsoft.com/office/drawing/2016/ink" xmlns:am3d="http://schemas.microsoft.com/office/drawing/2017/model3d" xmlns:o="urn:schemas-microsoft-com:office:office" xmlns:r="http://schemas.openxmlformats.org/officeDocument/2006/relationships" xmlns:m="http://schemas.openxmlformats.org/officeDocument/2006/math" xmlns:v="urn:schemas-microsoft-com:vml" xmlns:wp14="http://schemas.microsoft.com/office/word/2010/wordprocessingDrawing" xmlns:wp="http://schemas.openxmlformats.org/drawingml/2006/wordprocessingDrawing" xmlns:w10="urn:schemas-microsoft-com:office:word" xmlns:w="http://schemas.openxmlformats.org/wordprocessingml/2006/main" xmlns:w14="http://schemas.microsoft.com/office/word/2010/wordml" xmlns:w15="http://schemas.microsoft.com/office/word/2012/wordml" xmlns:w16cex="http://schemas.microsoft.com/office/word/2018/wordml/cex" xmlns:w16cid="http://schemas.microsoft.com/office/word/2016/wordml/cid" xmlns:w16="http://schemas.microsoft.com/office/word/2018/wordml" xmlns:w16sdtdh="http://schemas.microsoft.com/office/word/2020/wordml/sdtdatahash" xmlns:w16se="http://schemas.microsoft.com/office/word/2015/wordml/symex" xmlns:wpg="http://schemas.microsoft.com/office/word/2010/wordprocessingGroup" xmlns:wpi="http://schemas.microsoft.com/office/word/2010/wordprocessingInk" xmlns:wne="http://schemas.microsoft.com/office/word/2006/wordml" xmlns:wps="http://schemas.microsoft.com/office/word/2010/wordprocessingShape" mc:Ignorable="w14 w15 w16se w16cid w16 w16cex w16sdtdh wp14">
+<w:endnotes xmlns:wpc="http://schemas.microsoft.com/office/word/2010/wordprocessingCanvas" xmlns:cx="http://schemas.microsoft.com/office/drawing/2014/chartex" xmlns:cx1="http://schemas.microsoft.com/office/drawing/2015/9/8/chartex" xmlns:cx2="http://schemas.microsoft.com/office/drawing/2015/10/21/chartex" xmlns:cx3="http://schemas.microsoft.com/office/drawing/2016/5/9/chartex" xmlns:cx4="http://schemas.microsoft.com/office/drawing/2016/5/10/chartex" xmlns:cx5="http://schemas.microsoft.com/office/drawing/2016/5/11/chartex" xmlns:cx6="http://schemas.microsoft.com/office/drawing/2016/5/12/chartex" xmlns:cx7="http://schemas.microsoft.com/office/drawing/2016/5/13/chartex" xmlns:cx8="http://schemas.microsoft.com/office/drawing/2016/5/14/chartex" xmlns:mc="http://schemas.openxmlformats.org/markup-compatibility/2006" xmlns:aink="http://schemas.microsoft.com/office/drawing/2016/ink" xmlns:am3d="http://schemas.microsoft.com/office/drawing/2017/model3d" xmlns:o="urn:schemas-microsoft-com:office:office" xmlns:oel="http://schemas.microsoft.com/office/2019/extlst" xmlns:r="http://schemas.openxmlformats.org/officeDocument/2006/relationships" xmlns:m="http://schemas.openxmlformats.org/officeDocument/2006/math" xmlns:v="urn:schemas-microsoft-com:vml" xmlns:wp14="http://schemas.microsoft.com/office/word/2010/wordprocessingDrawing" xmlns:wp="http://schemas.openxmlformats.org/drawingml/2006/wordprocessingDrawing" xmlns:w10="urn:schemas-microsoft-com:office:word" xmlns:w="http://schemas.openxmlformats.org/wordprocessingml/2006/main" xmlns:w14="http://schemas.microsoft.com/office/word/2010/wordml" xmlns:w15="http://schemas.microsoft.com/office/word/2012/wordml" xmlns:w16cex="http://schemas.microsoft.com/office/word/2018/wordml/cex" xmlns:w16cid="http://schemas.microsoft.com/office/word/2016/wordml/cid" xmlns:w16="http://schemas.microsoft.com/office/word/2018/wordml" xmlns:w16sdtdh="http://schemas.microsoft.com/office/word/2020/wordml/sdtdatahash" xmlns:w16se="http://schemas.microsoft.com/office/word/2015/wordml/symex" xmlns:wpg="http://schemas.microsoft.com/office/word/2010/wordprocessingGroup" xmlns:wpi="http://schemas.microsoft.com/office/word/2010/wordprocessingInk" xmlns:wne="http://schemas.microsoft.com/office/word/2006/wordml" xmlns:wps="http://schemas.microsoft.com/office/word/2010/wordprocessingShape" mc:Ignorable="w14 w15 w16se w16cid w16 w16cex w16sdtdh wp14">
   <w:endnote w:type="separator" w:id="-1">
     <w:p>
       <w:r>
@@ -27957,7 +28327,7 @@
 </file>
 
 <file path=word/footer1.xml><?xml version="1.0" encoding="utf-8"?>
-<w:ftr xmlns:wpc="http://schemas.microsoft.com/office/word/2010/wordprocessingCanvas" xmlns:cx="http://schemas.microsoft.com/office/drawing/2014/chartex" xmlns:cx1="http://schemas.microsoft.com/office/drawing/2015/9/8/chartex" xmlns:cx2="http://schemas.microsoft.com/office/drawing/2015/10/21/chartex" xmlns:cx3="http://schemas.microsoft.com/office/drawing/2016/5/9/chartex" xmlns:cx4="http://schemas.microsoft.com/office/drawing/2016/5/10/chartex" xmlns:cx5="http://schemas.microsoft.com/office/drawing/2016/5/11/chartex" xmlns:cx6="http://schemas.microsoft.com/office/drawing/2016/5/12/chartex" xmlns:cx7="http://schemas.microsoft.com/office/drawing/2016/5/13/chartex" xmlns:cx8="http://schemas.microsoft.com/office/drawing/2016/5/14/chartex" xmlns:mc="http://schemas.openxmlformats.org/markup-compatibility/2006" xmlns:aink="http://schemas.microsoft.com/office/drawing/2016/ink" xmlns:am3d="http://schemas.microsoft.com/office/drawing/2017/model3d" xmlns:o="urn:schemas-microsoft-com:office:office" xmlns:r="http://schemas.openxmlformats.org/officeDocument/2006/relationships" xmlns:m="http://schemas.openxmlformats.org/officeDocument/2006/math" xmlns:v="urn:schemas-microsoft-com:vml" xmlns:wp14="http://schemas.microsoft.com/office/word/2010/wordprocessingDrawing" xmlns:wp="http://schemas.openxmlformats.org/drawingml/2006/wordprocessingDrawing" xmlns:w10="urn:schemas-microsoft-com:office:word" xmlns:w="http://schemas.openxmlformats.org/wordprocessingml/2006/main" xmlns:w14="http://schemas.microsoft.com/office/word/2010/wordml" xmlns:w15="http://schemas.microsoft.com/office/word/2012/wordml" xmlns:w16cex="http://schemas.microsoft.com/office/word/2018/wordml/cex" xmlns:w16cid="http://schemas.microsoft.com/office/word/2016/wordml/cid" xmlns:w16="http://schemas.microsoft.com/office/word/2018/wordml" xmlns:w16sdtdh="http://schemas.microsoft.com/office/word/2020/wordml/sdtdatahash" xmlns:w16se="http://schemas.microsoft.com/office/word/2015/wordml/symex" xmlns:wpg="http://schemas.microsoft.com/office/word/2010/wordprocessingGroup" xmlns:wpi="http://schemas.microsoft.com/office/word/2010/wordprocessingInk" xmlns:wne="http://schemas.microsoft.com/office/word/2006/wordml" xmlns:wps="http://schemas.microsoft.com/office/word/2010/wordprocessingShape" mc:Ignorable="w14 w15 w16se w16cid w16 w16cex w16sdtdh wp14">
+<w:ftr xmlns:wpc="http://schemas.microsoft.com/office/word/2010/wordprocessingCanvas" xmlns:cx="http://schemas.microsoft.com/office/drawing/2014/chartex" xmlns:cx1="http://schemas.microsoft.com/office/drawing/2015/9/8/chartex" xmlns:cx2="http://schemas.microsoft.com/office/drawing/2015/10/21/chartex" xmlns:cx3="http://schemas.microsoft.com/office/drawing/2016/5/9/chartex" xmlns:cx4="http://schemas.microsoft.com/office/drawing/2016/5/10/chartex" xmlns:cx5="http://schemas.microsoft.com/office/drawing/2016/5/11/chartex" xmlns:cx6="http://schemas.microsoft.com/office/drawing/2016/5/12/chartex" xmlns:cx7="http://schemas.microsoft.com/office/drawing/2016/5/13/chartex" xmlns:cx8="http://schemas.microsoft.com/office/drawing/2016/5/14/chartex" xmlns:mc="http://schemas.openxmlformats.org/markup-compatibility/2006" xmlns:aink="http://schemas.microsoft.com/office/drawing/2016/ink" xmlns:am3d="http://schemas.microsoft.com/office/drawing/2017/model3d" xmlns:o="urn:schemas-microsoft-com:office:office" xmlns:oel="http://schemas.microsoft.com/office/2019/extlst" xmlns:r="http://schemas.openxmlformats.org/officeDocument/2006/relationships" xmlns:m="http://schemas.openxmlformats.org/officeDocument/2006/math" xmlns:v="urn:schemas-microsoft-com:vml" xmlns:wp14="http://schemas.microsoft.com/office/word/2010/wordprocessingDrawing" xmlns:wp="http://schemas.openxmlformats.org/drawingml/2006/wordprocessingDrawing" xmlns:w10="urn:schemas-microsoft-com:office:word" xmlns:w="http://schemas.openxmlformats.org/wordprocessingml/2006/main" xmlns:w14="http://schemas.microsoft.com/office/word/2010/wordml" xmlns:w15="http://schemas.microsoft.com/office/word/2012/wordml" xmlns:w16cex="http://schemas.microsoft.com/office/word/2018/wordml/cex" xmlns:w16cid="http://schemas.microsoft.com/office/word/2016/wordml/cid" xmlns:w16="http://schemas.microsoft.com/office/word/2018/wordml" xmlns:w16sdtdh="http://schemas.microsoft.com/office/word/2020/wordml/sdtdatahash" xmlns:w16se="http://schemas.microsoft.com/office/word/2015/wordml/symex" xmlns:wpg="http://schemas.microsoft.com/office/word/2010/wordprocessingGroup" xmlns:wpi="http://schemas.microsoft.com/office/word/2010/wordprocessingInk" xmlns:wne="http://schemas.microsoft.com/office/word/2006/wordml" xmlns:wps="http://schemas.microsoft.com/office/word/2010/wordprocessingShape" mc:Ignorable="w14 w15 w16se w16cid w16 w16cex w16sdtdh wp14">
   <w:sdt>
     <w:sdtPr>
       <w:rPr>
@@ -27969,6 +28339,11 @@
         <w:docPartUnique/>
       </w:docPartObj>
     </w:sdtPr>
+    <w:sdtEndPr>
+      <w:rPr>
+        <w:rStyle w:val="PageNumber"/>
+      </w:rPr>
+    </w:sdtEndPr>
     <w:sdtContent>
       <w:p>
         <w:pPr>
@@ -28008,7 +28383,7 @@
 </file>
 
 <file path=word/footer2.xml><?xml version="1.0" encoding="utf-8"?>
-<w:ftr xmlns:wpc="http://schemas.microsoft.com/office/word/2010/wordprocessingCanvas" xmlns:cx="http://schemas.microsoft.com/office/drawing/2014/chartex" xmlns:cx1="http://schemas.microsoft.com/office/drawing/2015/9/8/chartex" xmlns:cx2="http://schemas.microsoft.com/office/drawing/2015/10/21/chartex" xmlns:cx3="http://schemas.microsoft.com/office/drawing/2016/5/9/chartex" xmlns:cx4="http://schemas.microsoft.com/office/drawing/2016/5/10/chartex" xmlns:cx5="http://schemas.microsoft.com/office/drawing/2016/5/11/chartex" xmlns:cx6="http://schemas.microsoft.com/office/drawing/2016/5/12/chartex" xmlns:cx7="http://schemas.microsoft.com/office/drawing/2016/5/13/chartex" xmlns:cx8="http://schemas.microsoft.com/office/drawing/2016/5/14/chartex" xmlns:mc="http://schemas.openxmlformats.org/markup-compatibility/2006" xmlns:aink="http://schemas.microsoft.com/office/drawing/2016/ink" xmlns:am3d="http://schemas.microsoft.com/office/drawing/2017/model3d" xmlns:o="urn:schemas-microsoft-com:office:office" xmlns:r="http://schemas.openxmlformats.org/officeDocument/2006/relationships" xmlns:m="http://schemas.openxmlformats.org/officeDocument/2006/math" xmlns:v="urn:schemas-microsoft-com:vml" xmlns:wp14="http://schemas.microsoft.com/office/word/2010/wordprocessingDrawing" xmlns:wp="http://schemas.openxmlformats.org/drawingml/2006/wordprocessingDrawing" xmlns:w10="urn:schemas-microsoft-com:office:word" xmlns:w="http://schemas.openxmlformats.org/wordprocessingml/2006/main" xmlns:w14="http://schemas.microsoft.com/office/word/2010/wordml" xmlns:w15="http://schemas.microsoft.com/office/word/2012/wordml" xmlns:w16cex="http://schemas.microsoft.com/office/word/2018/wordml/cex" xmlns:w16cid="http://schemas.microsoft.com/office/word/2016/wordml/cid" xmlns:w16="http://schemas.microsoft.com/office/word/2018/wordml" xmlns:w16sdtdh="http://schemas.microsoft.com/office/word/2020/wordml/sdtdatahash" xmlns:w16se="http://schemas.microsoft.com/office/word/2015/wordml/symex" xmlns:wpg="http://schemas.microsoft.com/office/word/2010/wordprocessingGroup" xmlns:wpi="http://schemas.microsoft.com/office/word/2010/wordprocessingInk" xmlns:wne="http://schemas.microsoft.com/office/word/2006/wordml" xmlns:wps="http://schemas.microsoft.com/office/word/2010/wordprocessingShape" mc:Ignorable="w14 w15 w16se w16cid w16 w16cex w16sdtdh wp14">
+<w:ftr xmlns:wpc="http://schemas.microsoft.com/office/word/2010/wordprocessingCanvas" xmlns:cx="http://schemas.microsoft.com/office/drawing/2014/chartex" xmlns:cx1="http://schemas.microsoft.com/office/drawing/2015/9/8/chartex" xmlns:cx2="http://schemas.microsoft.com/office/drawing/2015/10/21/chartex" xmlns:cx3="http://schemas.microsoft.com/office/drawing/2016/5/9/chartex" xmlns:cx4="http://schemas.microsoft.com/office/drawing/2016/5/10/chartex" xmlns:cx5="http://schemas.microsoft.com/office/drawing/2016/5/11/chartex" xmlns:cx6="http://schemas.microsoft.com/office/drawing/2016/5/12/chartex" xmlns:cx7="http://schemas.microsoft.com/office/drawing/2016/5/13/chartex" xmlns:cx8="http://schemas.microsoft.com/office/drawing/2016/5/14/chartex" xmlns:mc="http://schemas.openxmlformats.org/markup-compatibility/2006" xmlns:aink="http://schemas.microsoft.com/office/drawing/2016/ink" xmlns:am3d="http://schemas.microsoft.com/office/drawing/2017/model3d" xmlns:o="urn:schemas-microsoft-com:office:office" xmlns:oel="http://schemas.microsoft.com/office/2019/extlst" xmlns:r="http://schemas.openxmlformats.org/officeDocument/2006/relationships" xmlns:m="http://schemas.openxmlformats.org/officeDocument/2006/math" xmlns:v="urn:schemas-microsoft-com:vml" xmlns:wp14="http://schemas.microsoft.com/office/word/2010/wordprocessingDrawing" xmlns:wp="http://schemas.openxmlformats.org/drawingml/2006/wordprocessingDrawing" xmlns:w10="urn:schemas-microsoft-com:office:word" xmlns:w="http://schemas.openxmlformats.org/wordprocessingml/2006/main" xmlns:w14="http://schemas.microsoft.com/office/word/2010/wordml" xmlns:w15="http://schemas.microsoft.com/office/word/2012/wordml" xmlns:w16cex="http://schemas.microsoft.com/office/word/2018/wordml/cex" xmlns:w16cid="http://schemas.microsoft.com/office/word/2016/wordml/cid" xmlns:w16="http://schemas.microsoft.com/office/word/2018/wordml" xmlns:w16sdtdh="http://schemas.microsoft.com/office/word/2020/wordml/sdtdatahash" xmlns:w16se="http://schemas.microsoft.com/office/word/2015/wordml/symex" xmlns:wpg="http://schemas.microsoft.com/office/word/2010/wordprocessingGroup" xmlns:wpi="http://schemas.microsoft.com/office/word/2010/wordprocessingInk" xmlns:wne="http://schemas.microsoft.com/office/word/2006/wordml" xmlns:wps="http://schemas.microsoft.com/office/word/2010/wordprocessingShape" mc:Ignorable="w14 w15 w16se w16cid w16 w16cex w16sdtdh wp14">
   <w:sdt>
     <w:sdtPr>
       <w:rPr>
@@ -28020,6 +28395,11 @@
         <w:docPartUnique/>
       </w:docPartObj>
     </w:sdtPr>
+    <w:sdtEndPr>
+      <w:rPr>
+        <w:rStyle w:val="PageNumber"/>
+      </w:rPr>
+    </w:sdtEndPr>
     <w:sdtContent>
       <w:p>
         <w:pPr>
@@ -28072,7 +28452,7 @@
 </file>
 
 <file path=word/footnotes.xml><?xml version="1.0" encoding="utf-8"?>
-<w:footnotes xmlns:wpc="http://schemas.microsoft.com/office/word/2010/wordprocessingCanvas" xmlns:cx="http://schemas.microsoft.com/office/drawing/2014/chartex" xmlns:cx1="http://schemas.microsoft.com/office/drawing/2015/9/8/chartex" xmlns:cx2="http://schemas.microsoft.com/office/drawing/2015/10/21/chartex" xmlns:cx3="http://schemas.microsoft.com/office/drawing/2016/5/9/chartex" xmlns:cx4="http://schemas.microsoft.com/office/drawing/2016/5/10/chartex" xmlns:cx5="http://schemas.microsoft.com/office/drawing/2016/5/11/chartex" xmlns:cx6="http://schemas.microsoft.com/office/drawing/2016/5/12/chartex" xmlns:cx7="http://schemas.microsoft.com/office/drawing/2016/5/13/chartex" xmlns:cx8="http://schemas.microsoft.com/office/drawing/2016/5/14/chartex" xmlns:mc="http://schemas.openxmlformats.org/markup-compatibility/2006" xmlns:aink="http://schemas.microsoft.com/office/drawing/2016/ink" xmlns:am3d="http://schemas.microsoft.com/office/drawing/2017/model3d" xmlns:o="urn:schemas-microsoft-com:office:office" xmlns:r="http://schemas.openxmlformats.org/officeDocument/2006/relationships" xmlns:m="http://schemas.openxmlformats.org/officeDocument/2006/math" xmlns:v="urn:schemas-microsoft-com:vml" xmlns:wp14="http://schemas.microsoft.com/office/word/2010/wordprocessingDrawing" xmlns:wp="http://schemas.openxmlformats.org/drawingml/2006/wordprocessingDrawing" xmlns:w10="urn:schemas-microsoft-com:office:word" xmlns:w="http://schemas.openxmlformats.org/wordprocessingml/2006/main" xmlns:w14="http://schemas.microsoft.com/office/word/2010/wordml" xmlns:w15="http://schemas.microsoft.com/office/word/2012/wordml" xmlns:w16cex="http://schemas.microsoft.com/office/word/2018/wordml/cex" xmlns:w16cid="http://schemas.microsoft.com/office/word/2016/wordml/cid" xmlns:w16="http://schemas.microsoft.com/office/word/2018/wordml" xmlns:w16sdtdh="http://schemas.microsoft.com/office/word/2020/wordml/sdtdatahash" xmlns:w16se="http://schemas.microsoft.com/office/word/2015/wordml/symex" xmlns:wpg="http://schemas.microsoft.com/office/word/2010/wordprocessingGroup" xmlns:wpi="http://schemas.microsoft.com/office/word/2010/wordprocessingInk" xmlns:wne="http://schemas.microsoft.com/office/word/2006/wordml" xmlns:wps="http://schemas.microsoft.com/office/word/2010/wordprocessingShape" mc:Ignorable="w14 w15 w16se w16cid w16 w16cex w16sdtdh wp14">
+<w:footnotes xmlns:wpc="http://schemas.microsoft.com/office/word/2010/wordprocessingCanvas" xmlns:cx="http://schemas.microsoft.com/office/drawing/2014/chartex" xmlns:cx1="http://schemas.microsoft.com/office/drawing/2015/9/8/chartex" xmlns:cx2="http://schemas.microsoft.com/office/drawing/2015/10/21/chartex" xmlns:cx3="http://schemas.microsoft.com/office/drawing/2016/5/9/chartex" xmlns:cx4="http://schemas.microsoft.com/office/drawing/2016/5/10/chartex" xmlns:cx5="http://schemas.microsoft.com/office/drawing/2016/5/11/chartex" xmlns:cx6="http://schemas.microsoft.com/office/drawing/2016/5/12/chartex" xmlns:cx7="http://schemas.microsoft.com/office/drawing/2016/5/13/chartex" xmlns:cx8="http://schemas.microsoft.com/office/drawing/2016/5/14/chartex" xmlns:mc="http://schemas.openxmlformats.org/markup-compatibility/2006" xmlns:aink="http://schemas.microsoft.com/office/drawing/2016/ink" xmlns:am3d="http://schemas.microsoft.com/office/drawing/2017/model3d" xmlns:o="urn:schemas-microsoft-com:office:office" xmlns:oel="http://schemas.microsoft.com/office/2019/extlst" xmlns:r="http://schemas.openxmlformats.org/officeDocument/2006/relationships" xmlns:m="http://schemas.openxmlformats.org/officeDocument/2006/math" xmlns:v="urn:schemas-microsoft-com:vml" xmlns:wp14="http://schemas.microsoft.com/office/word/2010/wordprocessingDrawing" xmlns:wp="http://schemas.openxmlformats.org/drawingml/2006/wordprocessingDrawing" xmlns:w10="urn:schemas-microsoft-com:office:word" xmlns:w="http://schemas.openxmlformats.org/wordprocessingml/2006/main" xmlns:w14="http://schemas.microsoft.com/office/word/2010/wordml" xmlns:w15="http://schemas.microsoft.com/office/word/2012/wordml" xmlns:w16cex="http://schemas.microsoft.com/office/word/2018/wordml/cex" xmlns:w16cid="http://schemas.microsoft.com/office/word/2016/wordml/cid" xmlns:w16="http://schemas.microsoft.com/office/word/2018/wordml" xmlns:w16sdtdh="http://schemas.microsoft.com/office/word/2020/wordml/sdtdatahash" xmlns:w16se="http://schemas.microsoft.com/office/word/2015/wordml/symex" xmlns:wpg="http://schemas.microsoft.com/office/word/2010/wordprocessingGroup" xmlns:wpi="http://schemas.microsoft.com/office/word/2010/wordprocessingInk" xmlns:wne="http://schemas.microsoft.com/office/word/2006/wordml" xmlns:wps="http://schemas.microsoft.com/office/word/2010/wordprocessingShape" mc:Ignorable="w14 w15 w16se w16cid w16 w16cex w16sdtdh wp14">
   <w:footnote w:type="separator" w:id="-1">
     <w:p>
       <w:r>
@@ -28091,7 +28471,7 @@
 </file>
 
 <file path=word/numbering.xml><?xml version="1.0" encoding="utf-8"?>
-<w:numbering xmlns:wpc="http://schemas.microsoft.com/office/word/2010/wordprocessingCanvas" xmlns:cx="http://schemas.microsoft.com/office/drawing/2014/chartex" xmlns:cx1="http://schemas.microsoft.com/office/drawing/2015/9/8/chartex" xmlns:cx2="http://schemas.microsoft.com/office/drawing/2015/10/21/chartex" xmlns:cx3="http://schemas.microsoft.com/office/drawing/2016/5/9/chartex" xmlns:cx4="http://schemas.microsoft.com/office/drawing/2016/5/10/chartex" xmlns:cx5="http://schemas.microsoft.com/office/drawing/2016/5/11/chartex" xmlns:cx6="http://schemas.microsoft.com/office/drawing/2016/5/12/chartex" xmlns:cx7="http://schemas.microsoft.com/office/drawing/2016/5/13/chartex" xmlns:cx8="http://schemas.microsoft.com/office/drawing/2016/5/14/chartex" xmlns:mc="http://schemas.openxmlformats.org/markup-compatibility/2006" xmlns:aink="http://schemas.microsoft.com/office/drawing/2016/ink" xmlns:am3d="http://schemas.microsoft.com/office/drawing/2017/model3d" xmlns:o="urn:schemas-microsoft-com:office:office" xmlns:r="http://schemas.openxmlformats.org/officeDocument/2006/relationships" xmlns:m="http://schemas.openxmlformats.org/officeDocument/2006/math" xmlns:v="urn:schemas-microsoft-com:vml" xmlns:wp14="http://schemas.microsoft.com/office/word/2010/wordprocessingDrawing" xmlns:wp="http://schemas.openxmlformats.org/drawingml/2006/wordprocessingDrawing" xmlns:w10="urn:schemas-microsoft-com:office:word" xmlns:w="http://schemas.openxmlformats.org/wordprocessingml/2006/main" xmlns:w14="http://schemas.microsoft.com/office/word/2010/wordml" xmlns:w15="http://schemas.microsoft.com/office/word/2012/wordml" xmlns:w16cex="http://schemas.microsoft.com/office/word/2018/wordml/cex" xmlns:w16cid="http://schemas.microsoft.com/office/word/2016/wordml/cid" xmlns:w16="http://schemas.microsoft.com/office/word/2018/wordml" xmlns:w16sdtdh="http://schemas.microsoft.com/office/word/2020/wordml/sdtdatahash" xmlns:w16se="http://schemas.microsoft.com/office/word/2015/wordml/symex" xmlns:wpg="http://schemas.microsoft.com/office/word/2010/wordprocessingGroup" xmlns:wpi="http://schemas.microsoft.com/office/word/2010/wordprocessingInk" xmlns:wne="http://schemas.microsoft.com/office/word/2006/wordml" xmlns:wps="http://schemas.microsoft.com/office/word/2010/wordprocessingShape" mc:Ignorable="w14 w15 w16se w16cid w16 w16cex w16sdtdh wp14">
+<w:numbering xmlns:wpc="http://schemas.microsoft.com/office/word/2010/wordprocessingCanvas" xmlns:cx="http://schemas.microsoft.com/office/drawing/2014/chartex" xmlns:cx1="http://schemas.microsoft.com/office/drawing/2015/9/8/chartex" xmlns:cx2="http://schemas.microsoft.com/office/drawing/2015/10/21/chartex" xmlns:cx3="http://schemas.microsoft.com/office/drawing/2016/5/9/chartex" xmlns:cx4="http://schemas.microsoft.com/office/drawing/2016/5/10/chartex" xmlns:cx5="http://schemas.microsoft.com/office/drawing/2016/5/11/chartex" xmlns:cx6="http://schemas.microsoft.com/office/drawing/2016/5/12/chartex" xmlns:cx7="http://schemas.microsoft.com/office/drawing/2016/5/13/chartex" xmlns:cx8="http://schemas.microsoft.com/office/drawing/2016/5/14/chartex" xmlns:mc="http://schemas.openxmlformats.org/markup-compatibility/2006" xmlns:aink="http://schemas.microsoft.com/office/drawing/2016/ink" xmlns:am3d="http://schemas.microsoft.com/office/drawing/2017/model3d" xmlns:o="urn:schemas-microsoft-com:office:office" xmlns:oel="http://schemas.microsoft.com/office/2019/extlst" xmlns:r="http://schemas.openxmlformats.org/officeDocument/2006/relationships" xmlns:m="http://schemas.openxmlformats.org/officeDocument/2006/math" xmlns:v="urn:schemas-microsoft-com:vml" xmlns:wp14="http://schemas.microsoft.com/office/word/2010/wordprocessingDrawing" xmlns:wp="http://schemas.openxmlformats.org/drawingml/2006/wordprocessingDrawing" xmlns:w10="urn:schemas-microsoft-com:office:word" xmlns:w="http://schemas.openxmlformats.org/wordprocessingml/2006/main" xmlns:w14="http://schemas.microsoft.com/office/word/2010/wordml" xmlns:w15="http://schemas.microsoft.com/office/word/2012/wordml" xmlns:w16cex="http://schemas.microsoft.com/office/word/2018/wordml/cex" xmlns:w16cid="http://schemas.microsoft.com/office/word/2016/wordml/cid" xmlns:w16="http://schemas.microsoft.com/office/word/2018/wordml" xmlns:w16sdtdh="http://schemas.microsoft.com/office/word/2020/wordml/sdtdatahash" xmlns:w16se="http://schemas.microsoft.com/office/word/2015/wordml/symex" xmlns:wpg="http://schemas.microsoft.com/office/word/2010/wordprocessingGroup" xmlns:wpi="http://schemas.microsoft.com/office/word/2010/wordprocessingInk" xmlns:wne="http://schemas.microsoft.com/office/word/2006/wordml" xmlns:wps="http://schemas.microsoft.com/office/word/2010/wordprocessingShape" mc:Ignorable="w14 w15 w16se w16cid w16 w16cex w16sdtdh wp14">
   <w:abstractNum w:abstractNumId="0" w15:restartNumberingAfterBreak="0">
     <w:nsid w:val="3E4821A7"/>
     <w:multiLevelType w:val="hybridMultilevel"/>
@@ -28181,8 +28561,100 @@
       </w:pPr>
     </w:lvl>
   </w:abstractNum>
+  <w:abstractNum w:abstractNumId="1" w15:restartNumberingAfterBreak="0">
+    <w:nsid w:val="7C7D0EAF"/>
+    <w:multiLevelType w:val="hybridMultilevel"/>
+    <w:tmpl w:val="42949884"/>
+    <w:lvl w:ilvl="0" w:tplc="2EE43F1A">
+      <w:start w:val="1"/>
+      <w:numFmt w:val="decimal"/>
+      <w:lvlText w:val="%1."/>
+      <w:lvlJc w:val="left"/>
+      <w:pPr>
+        <w:ind w:left="720" w:hanging="360"/>
+      </w:pPr>
+      <w:rPr>
+        <w:rFonts w:hint="default"/>
+      </w:rPr>
+    </w:lvl>
+    <w:lvl w:ilvl="1" w:tplc="04090019" w:tentative="1">
+      <w:start w:val="1"/>
+      <w:numFmt w:val="lowerLetter"/>
+      <w:lvlText w:val="%2."/>
+      <w:lvlJc w:val="left"/>
+      <w:pPr>
+        <w:ind w:left="1440" w:hanging="360"/>
+      </w:pPr>
+    </w:lvl>
+    <w:lvl w:ilvl="2" w:tplc="0409001B" w:tentative="1">
+      <w:start w:val="1"/>
+      <w:numFmt w:val="lowerRoman"/>
+      <w:lvlText w:val="%3."/>
+      <w:lvlJc w:val="right"/>
+      <w:pPr>
+        <w:ind w:left="2160" w:hanging="180"/>
+      </w:pPr>
+    </w:lvl>
+    <w:lvl w:ilvl="3" w:tplc="0409000F" w:tentative="1">
+      <w:start w:val="1"/>
+      <w:numFmt w:val="decimal"/>
+      <w:lvlText w:val="%4."/>
+      <w:lvlJc w:val="left"/>
+      <w:pPr>
+        <w:ind w:left="2880" w:hanging="360"/>
+      </w:pPr>
+    </w:lvl>
+    <w:lvl w:ilvl="4" w:tplc="04090019" w:tentative="1">
+      <w:start w:val="1"/>
+      <w:numFmt w:val="lowerLetter"/>
+      <w:lvlText w:val="%5."/>
+      <w:lvlJc w:val="left"/>
+      <w:pPr>
+        <w:ind w:left="3600" w:hanging="360"/>
+      </w:pPr>
+    </w:lvl>
+    <w:lvl w:ilvl="5" w:tplc="0409001B" w:tentative="1">
+      <w:start w:val="1"/>
+      <w:numFmt w:val="lowerRoman"/>
+      <w:lvlText w:val="%6."/>
+      <w:lvlJc w:val="right"/>
+      <w:pPr>
+        <w:ind w:left="4320" w:hanging="180"/>
+      </w:pPr>
+    </w:lvl>
+    <w:lvl w:ilvl="6" w:tplc="0409000F" w:tentative="1">
+      <w:start w:val="1"/>
+      <w:numFmt w:val="decimal"/>
+      <w:lvlText w:val="%7."/>
+      <w:lvlJc w:val="left"/>
+      <w:pPr>
+        <w:ind w:left="5040" w:hanging="360"/>
+      </w:pPr>
+    </w:lvl>
+    <w:lvl w:ilvl="7" w:tplc="04090019" w:tentative="1">
+      <w:start w:val="1"/>
+      <w:numFmt w:val="lowerLetter"/>
+      <w:lvlText w:val="%8."/>
+      <w:lvlJc w:val="left"/>
+      <w:pPr>
+        <w:ind w:left="5760" w:hanging="360"/>
+      </w:pPr>
+    </w:lvl>
+    <w:lvl w:ilvl="8" w:tplc="0409001B" w:tentative="1">
+      <w:start w:val="1"/>
+      <w:numFmt w:val="lowerRoman"/>
+      <w:lvlText w:val="%9."/>
+      <w:lvlJc w:val="right"/>
+      <w:pPr>
+        <w:ind w:left="6480" w:hanging="180"/>
+      </w:pPr>
+    </w:lvl>
+  </w:abstractNum>
   <w:num w:numId="1" w16cid:durableId="1968125827">
     <w:abstractNumId w:val="0"/>
+  </w:num>
+  <w:num w:numId="2" w16cid:durableId="1443111851">
+    <w:abstractNumId w:val="1"/>
   </w:num>
 </w:numbering>
 </file>
@@ -28628,7 +29100,6 @@
   <w:style w:type="character" w:default="1" w:styleId="DefaultParagraphFont">
     <w:name w:val="Default Paragraph Font"/>
     <w:uiPriority w:val="1"/>
-    <w:semiHidden/>
     <w:unhideWhenUsed/>
   </w:style>
   <w:style w:type="table" w:default="1" w:styleId="TableNormal">
@@ -28946,6 +29417,20 @@
     <w:link w:val="Header"/>
     <w:uiPriority w:val="99"/>
     <w:rsid w:val="00097CFD"/>
+  </w:style>
+  <w:style w:type="paragraph" w:styleId="NormalWeb">
+    <w:name w:val="Normal (Web)"/>
+    <w:basedOn w:val="Normal"/>
+    <w:uiPriority w:val="99"/>
+    <w:semiHidden/>
+    <w:unhideWhenUsed/>
+    <w:rsid w:val="00490619"/>
+    <w:pPr>
+      <w:spacing w:before="100" w:beforeAutospacing="1" w:after="100" w:afterAutospacing="1"/>
+    </w:pPr>
+    <w:rPr>
+      <w:rFonts w:ascii="Times New Roman" w:eastAsia="Times New Roman" w:hAnsi="Times New Roman" w:cs="Times New Roman"/>
+    </w:rPr>
   </w:style>
 </w:styles>
 </file>

</xml_diff>